<commit_message>
Correct flow quantization analysis
Correct analysis of flow quantization error in uroflow.docx
</commit_message>
<xml_diff>
--- a/Uroflow.docx
+++ b/Uroflow.docx
@@ -13273,7 +13273,25 @@
         </m:r>
       </m:oMath>
       <w:r>
-        <w:t>, the flow rate would suffer a maximum quantization error of +/-.5mL/.1sec = +/-1mL/sec. So, this estimate of the derivative is averaged over 4 samples:</w:t>
+        <w:t>, the flow rate would suffer a maximum quantization error of +/-</w:t>
+      </w:r>
+      <w:r>
+        <w:t>0</w:t>
+      </w:r>
+      <w:r>
+        <w:t>.</w:t>
+      </w:r>
+      <w:r>
+        <w:t>0</w:t>
+      </w:r>
+      <w:r>
+        <w:t>5mL/.1sec = +/-</w:t>
+      </w:r>
+      <w:r>
+        <w:t>0.5</w:t>
+      </w:r>
+      <w:r>
+        <w:t>mL/sec. So, this estimate of the derivative is averaged over 4 samples:</w:t>
       </w:r>
     </w:p>
     <w:p>
@@ -13377,11 +13395,7 @@
         <w:ind w:left="720"/>
       </w:pPr>
       <w:r>
-        <w:t xml:space="preserve">This estimate reduces the maximum quantization error </w:t>
-      </w:r>
-      <w:proofErr w:type="gramStart"/>
-      <w:r>
-        <w:t xml:space="preserve">to  </w:t>
+        <w:t xml:space="preserve">This estimate reduces the maximum quantization error to  </w:t>
       </w:r>
       <w:r>
         <w:rPr>
@@ -13389,12 +13403,17 @@
         </w:rPr>
         <w:t>±</w:t>
       </w:r>
-      <w:proofErr w:type="gramEnd"/>
       <w:r>
         <w:t>0</w:t>
       </w:r>
       <w:r>
-        <w:t>.25mL/sec</w:t>
+        <w:t>.</w:t>
+      </w:r>
+      <w:r>
+        <w:t>1</w:t>
+      </w:r>
+      <w:r>
+        <w:t>25mL/sec</w:t>
       </w:r>
       <w:r>
         <w:t>.</w:t>

</xml_diff>

<commit_message>
Minor updates to uroflow.docx
Update description of running Java program.
</commit_message>
<xml_diff>
--- a/Uroflow.docx
+++ b/Uroflow.docx
@@ -10847,7 +10847,13 @@
       </w:r>
       <w:proofErr w:type="spellEnd"/>
       <w:r>
-        <w:t xml:space="preserve"> will likely be slightly higher than the average flow due to the momentum of the fluid first hitting the beaker.</w:t>
+        <w:t xml:space="preserve"> will likely be slightly higher than the average flow due to the </w:t>
+      </w:r>
+      <w:r>
+        <w:t>fluctuations in the flow</w:t>
+      </w:r>
+      <w:r>
+        <w:t>.</w:t>
       </w:r>
     </w:p>
     <w:p>
@@ -11493,7 +11499,13 @@
         <w:t xml:space="preserve">to be </w:t>
       </w:r>
       <w:r>
-        <w:t xml:space="preserve">installed on the PC. Depending on how the PC is set up, double clicking uxfer.jar might launch it. Otherwise, it may be necessary to use the command prompt </w:t>
+        <w:t xml:space="preserve">installed on the PC. </w:t>
+      </w:r>
+      <w:r>
+        <w:t>U</w:t>
+      </w:r>
+      <w:r>
+        <w:t xml:space="preserve">se the command prompt </w:t>
       </w:r>
       <w:r>
         <w:t xml:space="preserve">(Windows </w:t>
@@ -11518,7 +11530,24 @@
         <w:t xml:space="preserve">. Navigate to the directory that holds this program </w:t>
       </w:r>
       <w:r>
-        <w:t>(for example, Documents/</w:t>
+        <w:t>(for example,</w:t>
+      </w:r>
+      <w:r>
+        <w:t xml:space="preserve"> cd \Uses\&lt;</w:t>
+      </w:r>
+      <w:proofErr w:type="spellStart"/>
+      <w:r>
+        <w:t>yourUsername</w:t>
+      </w:r>
+      <w:proofErr w:type="spellEnd"/>
+      <w:r>
+        <w:t>&gt;\</w:t>
+      </w:r>
+      <w:r>
+        <w:t xml:space="preserve"> Documents</w:t>
+      </w:r>
+      <w:r>
+        <w:t>\</w:t>
       </w:r>
       <w:proofErr w:type="spellStart"/>
       <w:r>
@@ -12712,7 +12741,13 @@
         <w:t xml:space="preserve">displayed </w:t>
       </w:r>
       <w:r>
-        <w:t xml:space="preserve">volume measurement can be adjusted up or down in 5mL increments by pressing the TARE or UNIT buttons, respectively. Finally, when the proper volume shows on the LCD, the user presses </w:t>
+        <w:t>volume measurement can be adjusted up or down in 5mL increments by pressing</w:t>
+      </w:r>
+      <w:r>
+        <w:t xml:space="preserve"> and releasing</w:t>
+      </w:r>
+      <w:r>
+        <w:t xml:space="preserve"> the TARE or UNIT buttons, respectively. Finally, when the proper volume shows on the LCD, the user presses </w:t>
       </w:r>
       <w:r>
         <w:rPr>

</xml_diff>

<commit_message>
Add instruction for TIME
Add instruction to perform TIME command in uroflow.docx
</commit_message>
<xml_diff>
--- a/Uroflow.docx
+++ b/Uroflow.docx
@@ -10318,10 +10318,175 @@
         </w:numPr>
       </w:pPr>
       <w:r>
-        <w:t>From the Serial Monitor of the Arduino IDE, enter the command RECAL.</w:t>
+        <w:t xml:space="preserve">From the Serial Monitor of the Arduino IDE, enter the command </w:t>
+      </w:r>
+      <w:r>
+        <w:t>to set the time</w:t>
+      </w:r>
+      <w:r>
+        <w:t xml:space="preserve">, using the </w:t>
+      </w:r>
+      <w:proofErr w:type="gramStart"/>
+      <w:r>
+        <w:t>format  TIME</w:t>
+      </w:r>
+      <w:proofErr w:type="gramEnd"/>
+      <w:r>
+        <w:t xml:space="preserve">  Month </w:t>
+      </w:r>
+      <w:r>
+        <w:t xml:space="preserve">dd </w:t>
+      </w:r>
+      <w:proofErr w:type="spellStart"/>
+      <w:r>
+        <w:t>yyyy</w:t>
+      </w:r>
+      <w:proofErr w:type="spellEnd"/>
+      <w:r>
+        <w:t xml:space="preserve"> hh mm ss</w:t>
+      </w:r>
+    </w:p>
+    <w:p>
+      <w:pPr>
+        <w:pStyle w:val="ListParagraph"/>
+      </w:pPr>
+      <w:r>
+        <w:t xml:space="preserve">      Where</w:t>
+      </w:r>
+      <w:r>
+        <w:t>:</w:t>
+      </w:r>
+      <w:r>
+        <w:tab/>
+      </w:r>
+      <w:r>
+        <w:t xml:space="preserve">Month names are </w:t>
+      </w:r>
+      <w:proofErr w:type="spellStart"/>
+      <w:r>
+        <w:t>JanFebMarAprMayJunJulAugSepOctNovDec</w:t>
+      </w:r>
+      <w:proofErr w:type="spellEnd"/>
+    </w:p>
+    <w:p>
+      <w:pPr>
+        <w:pStyle w:val="ListParagraph"/>
+        <w:ind w:left="2160"/>
+      </w:pPr>
+      <w:proofErr w:type="gramStart"/>
+      <w:r>
+        <w:t>dd  -</w:t>
+      </w:r>
+      <w:proofErr w:type="gramEnd"/>
+      <w:r>
+        <w:t xml:space="preserve"> </w:t>
+      </w:r>
+      <w:r>
+        <w:t xml:space="preserve">Day </w:t>
+      </w:r>
+      <w:r>
+        <w:t xml:space="preserve">of month </w:t>
+      </w:r>
+      <w:r>
+        <w:t>(</w:t>
+      </w:r>
+      <w:r>
+        <w:t xml:space="preserve"> range 1-31</w:t>
+      </w:r>
+      <w:r>
+        <w:t xml:space="preserve">) </w:t>
+      </w:r>
+    </w:p>
+    <w:p>
+      <w:pPr>
+        <w:pStyle w:val="ListParagraph"/>
+        <w:ind w:left="2160"/>
+      </w:pPr>
+      <w:proofErr w:type="spellStart"/>
+      <w:r>
+        <w:t>yyyy</w:t>
+      </w:r>
+      <w:proofErr w:type="spellEnd"/>
+      <w:r>
+        <w:t xml:space="preserve"> – Year</w:t>
+      </w:r>
+    </w:p>
+    <w:p>
+      <w:pPr>
+        <w:pStyle w:val="ListParagraph"/>
+        <w:ind w:left="2160"/>
+      </w:pPr>
+      <w:proofErr w:type="spellStart"/>
+      <w:r>
+        <w:t>hh</w:t>
+      </w:r>
+      <w:proofErr w:type="spellEnd"/>
+      <w:r>
+        <w:t xml:space="preserve"> – Hour (range 0 – 23)</w:t>
+      </w:r>
+    </w:p>
+    <w:p>
+      <w:pPr>
+        <w:pStyle w:val="ListParagraph"/>
+        <w:ind w:left="2160"/>
+      </w:pPr>
+      <w:r>
+        <w:t>mm – Minute (range 0-59)</w:t>
+      </w:r>
+    </w:p>
+    <w:p>
+      <w:pPr>
+        <w:pStyle w:val="ListParagraph"/>
+        <w:ind w:left="2160"/>
+      </w:pPr>
+      <w:r>
+        <w:t>ss – Second (range 0-59)</w:t>
+      </w:r>
+    </w:p>
+    <w:p>
+      <w:r>
+        <w:tab/>
+      </w:r>
+      <w:r>
+        <w:t xml:space="preserve">     </w:t>
+      </w:r>
+      <w:proofErr w:type="gramStart"/>
+      <w:r>
+        <w:t xml:space="preserve">Example </w:t>
+      </w:r>
+      <w:r>
+        <w:t>:</w:t>
+      </w:r>
+      <w:proofErr w:type="gramEnd"/>
+    </w:p>
+    <w:p>
+      <w:pPr>
+        <w:pStyle w:val="ListParagraph"/>
+        <w:ind w:left="1440"/>
+      </w:pPr>
+      <w:r>
+        <w:t>TIME Jan 04 2022 14 08 56</w:t>
+      </w:r>
+    </w:p>
+    <w:p>
+      <w:pPr>
+        <w:pStyle w:val="ListParagraph"/>
+        <w:numPr>
+          <w:ilvl w:val="0"/>
+          <w:numId w:val="7"/>
+        </w:numPr>
+      </w:pPr>
+      <w:r>
+        <w:t xml:space="preserve">Enter the calibration mode by issuing the command </w:t>
+      </w:r>
+      <w:r>
+        <w:t>RECAL.</w:t>
       </w:r>
       <w:r>
         <w:t xml:space="preserve"> The message “Recalibrate” should appear in the serial monitor window.</w:t>
+      </w:r>
+      <w:r>
+        <w:t xml:space="preserve">  </w:t>
       </w:r>
     </w:p>
     <w:p>

</xml_diff>

<commit_message>
Clarify abstract in Uroflow.docx
Update 1st paragraph
</commit_message>
<xml_diff>
--- a/Uroflow.docx
+++ b/Uroflow.docx
@@ -111,122 +111,92 @@
         <w:t xml:space="preserve">. </w:t>
       </w:r>
       <w:r>
-        <w:t xml:space="preserve">Accuracy is maintained by checking the final </w:t>
-      </w:r>
-      <w:r>
-        <w:t xml:space="preserve">electronic </w:t>
-      </w:r>
-      <w:r>
-        <w:t xml:space="preserve">volume </w:t>
-      </w:r>
-      <w:r>
-        <w:t>measurement</w:t>
+        <w:t xml:space="preserve">This system measures peak urinary flow rate </w:t>
+      </w:r>
+      <w:r>
+        <w:t>that might be helpful in tracking the benefit of drug therapies for treating urinary obstruction associated with benign prostatic hyperplasia</w:t>
+      </w:r>
+      <w:r>
+        <w:t xml:space="preserve">. </w:t>
+      </w:r>
+      <w:r>
+        <w:t xml:space="preserve">The system can </w:t>
+      </w:r>
+      <w:r>
+        <w:t>transfer</w:t>
+      </w:r>
+      <w:r>
+        <w:t xml:space="preserve"> the time-stamped data </w:t>
+      </w:r>
+      <w:r>
+        <w:t xml:space="preserve">that is stored on a </w:t>
+      </w:r>
+      <w:proofErr w:type="spellStart"/>
+      <w:r>
+        <w:t>uSD</w:t>
+      </w:r>
+      <w:proofErr w:type="spellEnd"/>
+      <w:r>
+        <w:t xml:space="preserve"> data card </w:t>
+      </w:r>
+      <w:r>
+        <w:t xml:space="preserve">to a PC through a </w:t>
+      </w:r>
+      <w:proofErr w:type="spellStart"/>
+      <w:r>
+        <w:t>wifi</w:t>
+      </w:r>
+      <w:proofErr w:type="spellEnd"/>
+      <w:r>
+        <w:t xml:space="preserve"> connection, and an associated Java program </w:t>
+      </w:r>
+      <w:r>
+        <w:t>plots time-stamped flow</w:t>
+      </w:r>
+      <w:r>
+        <w:t>-</w:t>
+      </w:r>
+      <w:r>
+        <w:t>vs</w:t>
+      </w:r>
+      <w:r>
+        <w:t>-</w:t>
+      </w:r>
+      <w:r>
+        <w:t>time records</w:t>
       </w:r>
       <w:r>
         <w:t xml:space="preserve"> </w:t>
       </w:r>
       <w:r>
-        <w:t xml:space="preserve">against visual volume measurements, </w:t>
-      </w:r>
-      <w:r>
         <w:t>and</w:t>
       </w:r>
       <w:r>
-        <w:t xml:space="preserve"> by</w:t>
-      </w:r>
-      <w:r>
-        <w:t xml:space="preserve"> providing an independent check of the time base. </w:t>
-      </w:r>
-      <w:r>
-        <w:t xml:space="preserve">The system can </w:t>
-      </w:r>
-      <w:r>
-        <w:t>transfer</w:t>
-      </w:r>
-      <w:r>
-        <w:t xml:space="preserve"> the time-stamped data </w:t>
-      </w:r>
-      <w:r>
-        <w:t xml:space="preserve">that is stored on a </w:t>
-      </w:r>
-      <w:proofErr w:type="spellStart"/>
-      <w:r>
-        <w:t>uSD</w:t>
-      </w:r>
-      <w:proofErr w:type="spellEnd"/>
-      <w:r>
-        <w:t xml:space="preserve"> data card </w:t>
-      </w:r>
-      <w:r>
-        <w:t xml:space="preserve">to a PC through a </w:t>
-      </w:r>
-      <w:proofErr w:type="spellStart"/>
-      <w:r>
-        <w:t>wifi</w:t>
-      </w:r>
-      <w:proofErr w:type="spellEnd"/>
-      <w:r>
-        <w:t xml:space="preserve"> connection, and an associated Java program </w:t>
-      </w:r>
-      <w:r>
-        <w:t>plots time-stamped flow</w:t>
-      </w:r>
-      <w:r>
-        <w:t>-</w:t>
-      </w:r>
-      <w:r>
-        <w:t>vs</w:t>
-      </w:r>
-      <w:r>
-        <w:t>-</w:t>
-      </w:r>
-      <w:r>
-        <w:t>time records</w:t>
+        <w:t xml:space="preserve"> a</w:t>
+      </w:r>
+      <w:r>
+        <w:t xml:space="preserve"> plot of </w:t>
+      </w:r>
+      <w:r>
+        <w:t xml:space="preserve">weekly histograms </w:t>
+      </w:r>
+      <w:r>
+        <w:t>of peak</w:t>
+      </w:r>
+      <w:r>
+        <w:t xml:space="preserve"> urinary</w:t>
+      </w:r>
+      <w:r>
+        <w:t xml:space="preserve"> flow</w:t>
+      </w:r>
+      <w:r>
+        <w:t>.</w:t>
       </w:r>
       <w:r>
         <w:t xml:space="preserve"> </w:t>
       </w:r>
       <w:r>
-        <w:t>and</w:t>
-      </w:r>
-      <w:r>
-        <w:t xml:space="preserve"> a</w:t>
-      </w:r>
-      <w:r>
-        <w:t xml:space="preserve"> plot of </w:t>
-      </w:r>
-      <w:r>
-        <w:t xml:space="preserve">weekly histograms </w:t>
-      </w:r>
-      <w:r>
-        <w:t>of peak</w:t>
-      </w:r>
-      <w:r>
-        <w:t xml:space="preserve"> urinary</w:t>
-      </w:r>
-      <w:r>
-        <w:t xml:space="preserve"> flow rate </w:t>
-      </w:r>
-      <w:r>
-        <w:t xml:space="preserve">that might be helpful in </w:t>
-      </w:r>
-      <w:r>
-        <w:t>tracking</w:t>
-      </w:r>
-      <w:r>
-        <w:t xml:space="preserve"> the benefit of drug therapies for</w:t>
-      </w:r>
-      <w:r>
-        <w:t xml:space="preserve"> treating urinary </w:t>
-      </w:r>
-      <w:r>
-        <w:t>obstruction</w:t>
-      </w:r>
-      <w:r>
-        <w:t xml:space="preserve"> associated with</w:t>
-      </w:r>
-      <w:r>
-        <w:t xml:space="preserve"> benign prostatic hyperplasia.</w:t>
+        <w:t>Accuracy is maintained by checking the final electronic volume measurement against visual volume measurements, and by providing an independent check of the time base.</w:t>
       </w:r>
     </w:p>
     <w:p/>
@@ -313,7 +283,6 @@
         <w:t>Figure 1. Uroflow measurement hardware</w:t>
       </w:r>
     </w:p>
-    <w:p/>
     <w:p>
       <w:pPr>
         <w:sectPr>
@@ -335,9 +304,9 @@
           <w:noProof/>
         </w:rPr>
         <w:drawing>
-          <wp:inline distT="0" distB="0" distL="0" distR="0" wp14:anchorId="71B15E7C" wp14:editId="3C82C1FE">
-            <wp:extent cx="2843530" cy="2576195"/>
-            <wp:effectExtent l="0" t="0" r="0" b="0"/>
+          <wp:inline distT="0" distB="0" distL="0" distR="0" wp14:anchorId="71B15E7C" wp14:editId="3882C708">
+            <wp:extent cx="2870163" cy="2600325"/>
+            <wp:effectExtent l="0" t="0" r="6985" b="0"/>
             <wp:docPr id="48" name="Picture 48"/>
             <wp:cNvGraphicFramePr>
               <a:graphicFrameLocks xmlns:a="http://schemas.openxmlformats.org/drawingml/2006/main" noChangeAspect="1"/>
@@ -367,7 +336,7 @@
                   <pic:spPr bwMode="auto">
                     <a:xfrm>
                       <a:off x="0" y="0"/>
-                      <a:ext cx="2843530" cy="2576195"/>
+                      <a:ext cx="2873915" cy="2603724"/>
                     </a:xfrm>
                     <a:prstGeom prst="rect">
                       <a:avLst/>
@@ -410,9 +379,9 @@
           <w:noProof/>
         </w:rPr>
         <w:drawing>
-          <wp:inline distT="0" distB="0" distL="0" distR="0" wp14:anchorId="7F590C5B" wp14:editId="163BEC28">
-            <wp:extent cx="2844165" cy="2575560"/>
-            <wp:effectExtent l="0" t="0" r="0" b="0"/>
+          <wp:inline distT="0" distB="0" distL="0" distR="0" wp14:anchorId="7F590C5B" wp14:editId="3BF55323">
+            <wp:extent cx="2892550" cy="2619375"/>
+            <wp:effectExtent l="0" t="0" r="3175" b="0"/>
             <wp:docPr id="50" name="Picture 50"/>
             <wp:cNvGraphicFramePr>
               <a:graphicFrameLocks xmlns:a="http://schemas.openxmlformats.org/drawingml/2006/main" noChangeAspect="1"/>
@@ -442,7 +411,7 @@
                   <pic:spPr bwMode="auto">
                     <a:xfrm>
                       <a:off x="0" y="0"/>
-                      <a:ext cx="2844165" cy="2575560"/>
+                      <a:ext cx="2895356" cy="2621916"/>
                     </a:xfrm>
                     <a:prstGeom prst="rect">
                       <a:avLst/>
@@ -480,11 +449,6 @@
       <w:r>
         <w:t xml:space="preserve"> (peak flow rate)</w:t>
       </w:r>
-    </w:p>
-    <w:p>
-      <w:pPr>
-        <w:jc w:val="center"/>
-      </w:pPr>
     </w:p>
     <w:p>
       <w:pPr>
@@ -10343,7 +10307,15 @@
       </w:r>
       <w:proofErr w:type="spellEnd"/>
       <w:r>
-        <w:t xml:space="preserve"> hh mm ss</w:t>
+        <w:t xml:space="preserve"> </w:t>
+      </w:r>
+      <w:proofErr w:type="spellStart"/>
+      <w:r>
+        <w:t>hh</w:t>
+      </w:r>
+      <w:proofErr w:type="spellEnd"/>
+      <w:r>
+        <w:t xml:space="preserve"> mm ss</w:t>
       </w:r>
     </w:p>
     <w:p>

</xml_diff>

<commit_message>
Update cost & mem card info
Update cost estimate and indicate how to use 2Mbyte memory instead of uSD.
</commit_message>
<xml_diff>
--- a/Uroflow.docx
+++ b/Uroflow.docx
@@ -111,13 +111,7 @@
         <w:t xml:space="preserve">. </w:t>
       </w:r>
       <w:r>
-        <w:t xml:space="preserve">This system measures peak urinary flow rate </w:t>
-      </w:r>
-      <w:r>
-        <w:t>that might be helpful in tracking the benefit of drug therapies for treating urinary obstruction associated with benign prostatic hyperplasia</w:t>
-      </w:r>
-      <w:r>
-        <w:t xml:space="preserve">. </w:t>
+        <w:t xml:space="preserve">This system measures peak urinary flow rate that might be helpful in tracking the benefit of drug therapies for treating urinary obstruction associated with benign prostatic hyperplasia. </w:t>
       </w:r>
       <w:r>
         <w:t xml:space="preserve">The system can </w:t>
@@ -193,10 +187,7 @@
         <w:t>.</w:t>
       </w:r>
       <w:r>
-        <w:t xml:space="preserve"> </w:t>
-      </w:r>
-      <w:r>
-        <w:t>Accuracy is maintained by checking the final electronic volume measurement against visual volume measurements, and by providing an independent check of the time base.</w:t>
+        <w:t xml:space="preserve"> Accuracy is maintained by checking the final electronic volume measurement against visual volume measurements, and by providing an independent check of the time base.</w:t>
       </w:r>
     </w:p>
     <w:p/>
@@ -557,7 +548,13 @@
         <w:t>,</w:t>
       </w:r>
       <w:r>
-        <w:t xml:space="preserve"> can be constructed for about $200. A </w:t>
+        <w:t xml:space="preserve"> can be constructed for about $</w:t>
+      </w:r>
+      <w:r>
+        <w:t>175</w:t>
+      </w:r>
+      <w:r>
+        <w:t xml:space="preserve">. A </w:t>
       </w:r>
       <w:r>
         <w:t>symptom</w:t>
@@ -8433,6 +8430,9 @@
       <w:r>
         <w:t>Install the CR1225 coin cell battery onto the DS3234 RTC module</w:t>
       </w:r>
+      <w:r>
+        <w:t xml:space="preserve">. </w:t>
+      </w:r>
     </w:p>
     <w:p/>
     <w:p>
@@ -8501,10 +8501,45 @@
       <w:r>
         <w:t>.</w:t>
       </w:r>
+      <w:r>
+        <w:t xml:space="preserve"> </w:t>
+      </w:r>
+      <w:r>
+        <w:t>Alternatively, t</w:t>
+      </w:r>
+      <w:r>
+        <w:t xml:space="preserve">he 2Mbyte </w:t>
+      </w:r>
+      <w:r>
+        <w:t>non-removeable memory could be used</w:t>
+      </w:r>
+      <w:r>
+        <w:t xml:space="preserve"> (change </w:t>
+      </w:r>
+      <w:proofErr w:type="spellStart"/>
+      <w:r>
+        <w:t>SD.begin</w:t>
+      </w:r>
+      <w:proofErr w:type="spellEnd"/>
+      <w:r>
+        <w:t xml:space="preserve">(SS) to </w:t>
+      </w:r>
+      <w:proofErr w:type="spellStart"/>
+      <w:r>
+        <w:t>SD.begin</w:t>
+      </w:r>
+      <w:proofErr w:type="spellEnd"/>
+      <w:r>
+        <w:t>(5), I think)</w:t>
+      </w:r>
+      <w:r>
+        <w:t>, saving about $10.</w:t>
+      </w:r>
     </w:p>
     <w:p/>
     <w:p>
       <w:r>
+        <w:lastRenderedPageBreak/>
         <w:t>Install the DS3234 module into the socket at J1</w:t>
       </w:r>
       <w:r>
@@ -8525,7 +8560,6 @@
     </w:p>
     <w:p>
       <w:r>
-        <w:lastRenderedPageBreak/>
         <w:t>The completed PC subassembly is shown below:</w:t>
       </w:r>
     </w:p>
@@ -8770,6 +8804,7 @@
         </w:numPr>
       </w:pPr>
       <w:r>
+        <w:lastRenderedPageBreak/>
         <w:t xml:space="preserve">Attach the PC assembly to the enclosure using the </w:t>
       </w:r>
       <w:r>
@@ -8793,7 +8828,6 @@
         <w:rPr>
           <w:noProof/>
         </w:rPr>
-        <w:lastRenderedPageBreak/>
         <mc:AlternateContent>
           <mc:Choice Requires="wps">
             <w:drawing>

</xml_diff>